<commit_message>
added propellant properties docs and additions to spreadsheets + scaled circuit
</commit_message>
<xml_diff>
--- a/Piping/Electrical Piping/Scaled Circuit/Scaled-Circuit.docx
+++ b/Piping/Electrical Piping/Scaled Circuit/Scaled-Circuit.docx
@@ -3,6 +3,342 @@
 <w:document xmlns:wpc="http://schemas.microsoft.com/office/word/2010/wordprocessingCanvas" xmlns:cx="http://schemas.microsoft.com/office/drawing/2014/chartex" xmlns:cx1="http://schemas.microsoft.com/office/drawing/2015/9/8/chartex" xmlns:cx2="http://schemas.microsoft.com/office/drawing/2015/10/21/chartex" xmlns:cx3="http://schemas.microsoft.com/office/drawing/2016/5/9/chartex" xmlns:cx4="http://schemas.microsoft.com/office/drawing/2016/5/10/chartex" xmlns:cx5="http://schemas.microsoft.com/office/drawing/2016/5/11/chartex" xmlns:cx6="http://schemas.microsoft.com/office/drawing/2016/5/12/chartex" xmlns:cx7="http://schemas.microsoft.com/office/drawing/2016/5/13/chartex" xmlns:cx8="http://schemas.microsoft.com/office/drawing/2016/5/14/chartex" xmlns:mc="http://schemas.openxmlformats.org/markup-compatibility/2006" xmlns:aink="http://schemas.microsoft.com/office/drawing/2016/ink" xmlns:am3d="http://schemas.microsoft.com/office/drawing/2017/model3d" xmlns:o="urn:schemas-microsoft-com:office:office" xmlns:r="http://schemas.openxmlformats.org/officeDocument/2006/relationships" xmlns:m="http://schemas.openxmlformats.org/officeDocument/2006/math" xmlns:v="urn:schemas-microsoft-com:vml" xmlns:wp14="http://schemas.microsoft.com/office/word/2010/wordprocessingDrawing" xmlns:wp="http://schemas.openxmlformats.org/drawingml/2006/wordprocessingDrawing" xmlns:w10="urn:schemas-microsoft-com:office:word" xmlns:w="http://schemas.openxmlformats.org/wordprocessingml/2006/main" xmlns:w14="http://schemas.microsoft.com/office/word/2010/wordml" xmlns:w15="http://schemas.microsoft.com/office/word/2012/wordml" xmlns:w16cex="http://schemas.microsoft.com/office/word/2018/wordml/cex" xmlns:w16cid="http://schemas.microsoft.com/office/word/2016/wordml/cid" xmlns:w16="http://schemas.microsoft.com/office/word/2018/wordml" xmlns:w16se="http://schemas.microsoft.com/office/word/2015/wordml/symex" xmlns:wpg="http://schemas.microsoft.com/office/word/2010/wordprocessingGroup" xmlns:wpi="http://schemas.microsoft.com/office/word/2010/wordprocessingInk" xmlns:wne="http://schemas.microsoft.com/office/word/2006/wordml" xmlns:wps="http://schemas.microsoft.com/office/word/2010/wordprocessingShape" mc:Ignorable="w14 w15 w16se w16cid w16 w16cex wp14">
   <w:body>
     <w:p>
+      <w:r>
+        <w:rPr>
+          <w:noProof/>
+        </w:rPr>
+        <mc:AlternateContent>
+          <mc:Choice Requires="wps">
+            <w:drawing>
+              <wp:anchor distT="0" distB="0" distL="114300" distR="114300" simplePos="0" relativeHeight="251849728" behindDoc="0" locked="0" layoutInCell="1" allowOverlap="1" wp14:anchorId="28336221" wp14:editId="15E95DF0">
+                <wp:simplePos x="0" y="0"/>
+                <wp:positionH relativeFrom="column">
+                  <wp:posOffset>718820</wp:posOffset>
+                </wp:positionH>
+                <wp:positionV relativeFrom="paragraph">
+                  <wp:posOffset>5384800</wp:posOffset>
+                </wp:positionV>
+                <wp:extent cx="1249680" cy="0"/>
+                <wp:effectExtent l="0" t="0" r="7620" b="12700"/>
+                <wp:wrapNone/>
+                <wp:docPr id="110" name="Straight Connector 110"/>
+                <wp:cNvGraphicFramePr/>
+                <a:graphic xmlns:a="http://schemas.openxmlformats.org/drawingml/2006/main">
+                  <a:graphicData uri="http://schemas.microsoft.com/office/word/2010/wordprocessingShape">
+                    <wps:wsp>
+                      <wps:cNvCnPr/>
+                      <wps:spPr>
+                        <a:xfrm flipH="1">
+                          <a:off x="0" y="0"/>
+                          <a:ext cx="1249680" cy="0"/>
+                        </a:xfrm>
+                        <a:prstGeom prst="line">
+                          <a:avLst/>
+                        </a:prstGeom>
+                      </wps:spPr>
+                      <wps:style>
+                        <a:lnRef idx="1">
+                          <a:schemeClr val="dk1"/>
+                        </a:lnRef>
+                        <a:fillRef idx="0">
+                          <a:schemeClr val="dk1"/>
+                        </a:fillRef>
+                        <a:effectRef idx="0">
+                          <a:schemeClr val="dk1"/>
+                        </a:effectRef>
+                        <a:fontRef idx="minor">
+                          <a:schemeClr val="tx1"/>
+                        </a:fontRef>
+                      </wps:style>
+                      <wps:bodyPr/>
+                    </wps:wsp>
+                  </a:graphicData>
+                </a:graphic>
+              </wp:anchor>
+            </w:drawing>
+          </mc:Choice>
+          <mc:Fallback>
+            <w:pict>
+              <v:line w14:anchorId="6EB65245" id="Straight Connector 110" o:spid="_x0000_s1026" style="position:absolute;flip:x;z-index:251849728;visibility:visible;mso-wrap-style:square;mso-wrap-distance-left:9pt;mso-wrap-distance-top:0;mso-wrap-distance-right:9pt;mso-wrap-distance-bottom:0;mso-position-horizontal:absolute;mso-position-horizontal-relative:text;mso-position-vertical:absolute;mso-position-vertical-relative:text" from="56.6pt,424pt" to="155pt,424pt" o:gfxdata="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" strokecolor="black [3200]" strokeweight=".5pt">
+                <v:stroke joinstyle="miter"/>
+              </v:line>
+            </w:pict>
+          </mc:Fallback>
+        </mc:AlternateContent>
+      </w:r>
+      <w:r>
+        <w:rPr>
+          <w:noProof/>
+        </w:rPr>
+        <mc:AlternateContent>
+          <mc:Choice Requires="wps">
+            <w:drawing>
+              <wp:anchor distT="0" distB="0" distL="114300" distR="114300" simplePos="0" relativeHeight="251847680" behindDoc="0" locked="0" layoutInCell="1" allowOverlap="1" wp14:anchorId="7ECA1869" wp14:editId="1B147D73">
+                <wp:simplePos x="0" y="0"/>
+                <wp:positionH relativeFrom="column">
+                  <wp:posOffset>3584448</wp:posOffset>
+                </wp:positionH>
+                <wp:positionV relativeFrom="paragraph">
+                  <wp:posOffset>5383657</wp:posOffset>
+                </wp:positionV>
+                <wp:extent cx="1249680" cy="0"/>
+                <wp:effectExtent l="0" t="0" r="7620" b="12700"/>
+                <wp:wrapNone/>
+                <wp:docPr id="109" name="Straight Connector 109"/>
+                <wp:cNvGraphicFramePr/>
+                <a:graphic xmlns:a="http://schemas.openxmlformats.org/drawingml/2006/main">
+                  <a:graphicData uri="http://schemas.microsoft.com/office/word/2010/wordprocessingShape">
+                    <wps:wsp>
+                      <wps:cNvCnPr/>
+                      <wps:spPr>
+                        <a:xfrm flipH="1">
+                          <a:off x="0" y="0"/>
+                          <a:ext cx="1249680" cy="0"/>
+                        </a:xfrm>
+                        <a:prstGeom prst="line">
+                          <a:avLst/>
+                        </a:prstGeom>
+                      </wps:spPr>
+                      <wps:style>
+                        <a:lnRef idx="1">
+                          <a:schemeClr val="dk1"/>
+                        </a:lnRef>
+                        <a:fillRef idx="0">
+                          <a:schemeClr val="dk1"/>
+                        </a:fillRef>
+                        <a:effectRef idx="0">
+                          <a:schemeClr val="dk1"/>
+                        </a:effectRef>
+                        <a:fontRef idx="minor">
+                          <a:schemeClr val="tx1"/>
+                        </a:fontRef>
+                      </wps:style>
+                      <wps:bodyPr/>
+                    </wps:wsp>
+                  </a:graphicData>
+                </a:graphic>
+              </wp:anchor>
+            </w:drawing>
+          </mc:Choice>
+          <mc:Fallback>
+            <w:pict>
+              <v:line w14:anchorId="1677BB62" id="Straight Connector 109" o:spid="_x0000_s1026" style="position:absolute;flip:x;z-index:251847680;visibility:visible;mso-wrap-style:square;mso-wrap-distance-left:9pt;mso-wrap-distance-top:0;mso-wrap-distance-right:9pt;mso-wrap-distance-bottom:0;mso-position-horizontal:absolute;mso-position-horizontal-relative:text;mso-position-vertical:absolute;mso-position-vertical-relative:text" from="282.25pt,423.9pt" to="380.65pt,423.9pt" o:gfxdata="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" strokecolor="black [3200]" strokeweight=".5pt">
+                <v:stroke joinstyle="miter"/>
+              </v:line>
+            </w:pict>
+          </mc:Fallback>
+        </mc:AlternateContent>
+      </w:r>
+      <w:r>
+        <w:rPr>
+          <w:noProof/>
+        </w:rPr>
+        <mc:AlternateContent>
+          <mc:Choice Requires="wps">
+            <w:drawing>
+              <wp:anchor distT="0" distB="0" distL="114300" distR="114300" simplePos="0" relativeHeight="251846656" behindDoc="0" locked="0" layoutInCell="1" allowOverlap="1" wp14:anchorId="0BBDFE36" wp14:editId="6F4CC82E">
+                <wp:simplePos x="0" y="0"/>
+                <wp:positionH relativeFrom="column">
+                  <wp:posOffset>4826000</wp:posOffset>
+                </wp:positionH>
+                <wp:positionV relativeFrom="paragraph">
+                  <wp:posOffset>4635754</wp:posOffset>
+                </wp:positionV>
+                <wp:extent cx="965275" cy="909341"/>
+                <wp:effectExtent l="0" t="0" r="12700" b="17780"/>
+                <wp:wrapNone/>
+                <wp:docPr id="108" name="Rounded Rectangle 108"/>
+                <wp:cNvGraphicFramePr/>
+                <a:graphic xmlns:a="http://schemas.openxmlformats.org/drawingml/2006/main">
+                  <a:graphicData uri="http://schemas.microsoft.com/office/word/2010/wordprocessingShape">
+                    <wps:wsp>
+                      <wps:cNvSpPr/>
+                      <wps:spPr>
+                        <a:xfrm>
+                          <a:off x="0" y="0"/>
+                          <a:ext cx="965275" cy="909341"/>
+                        </a:xfrm>
+                        <a:prstGeom prst="roundRect">
+                          <a:avLst/>
+                        </a:prstGeom>
+                        <a:ln>
+                          <a:solidFill>
+                            <a:schemeClr val="tx1"/>
+                          </a:solidFill>
+                        </a:ln>
+                      </wps:spPr>
+                      <wps:style>
+                        <a:lnRef idx="2">
+                          <a:schemeClr val="accent6"/>
+                        </a:lnRef>
+                        <a:fillRef idx="1">
+                          <a:schemeClr val="lt1"/>
+                        </a:fillRef>
+                        <a:effectRef idx="0">
+                          <a:schemeClr val="accent6"/>
+                        </a:effectRef>
+                        <a:fontRef idx="minor">
+                          <a:schemeClr val="dk1"/>
+                        </a:fontRef>
+                      </wps:style>
+                      <wps:txbx>
+                        <w:txbxContent>
+                          <w:p>
+                            <w:pPr>
+                              <w:jc w:val="center"/>
+                              <w:rPr>
+                                <w:sz w:val="15"/>
+                                <w:szCs w:val="15"/>
+                              </w:rPr>
+                            </w:pPr>
+                          </w:p>
+                        </w:txbxContent>
+                      </wps:txbx>
+                      <wps:bodyPr rot="0" spcFirstLastPara="0" vertOverflow="overflow" horzOverflow="overflow" vert="horz" wrap="square" lIns="91440" tIns="45720" rIns="91440" bIns="45720" numCol="1" spcCol="0" rtlCol="0" fromWordArt="0" anchor="ctr" anchorCtr="0" forceAA="0" compatLnSpc="1">
+                        <a:prstTxWarp prst="textNoShape">
+                          <a:avLst/>
+                        </a:prstTxWarp>
+                        <a:noAutofit/>
+                      </wps:bodyPr>
+                    </wps:wsp>
+                  </a:graphicData>
+                </a:graphic>
+                <wp14:sizeRelH relativeFrom="margin">
+                  <wp14:pctWidth>0</wp14:pctWidth>
+                </wp14:sizeRelH>
+                <wp14:sizeRelV relativeFrom="margin">
+                  <wp14:pctHeight>0</wp14:pctHeight>
+                </wp14:sizeRelV>
+              </wp:anchor>
+            </w:drawing>
+          </mc:Choice>
+          <mc:Fallback>
+            <w:pict>
+              <v:roundrect w14:anchorId="0BBDFE36" id="Rounded Rectangle 108" o:spid="_x0000_s1026" style="position:absolute;margin-left:380pt;margin-top:365pt;width:76pt;height:71.6pt;z-index:251846656;visibility:visible;mso-wrap-style:square;mso-width-percent:0;mso-height-percent:0;mso-wrap-distance-left:9pt;mso-wrap-distance-top:0;mso-wrap-distance-right:9pt;mso-wrap-distance-bottom:0;mso-position-horizontal:absolute;mso-position-horizontal-relative:text;mso-position-vertical:absolute;mso-position-vertical-relative:text;mso-width-percent:0;mso-height-percent:0;mso-width-relative:margin;mso-height-relative:margin;v-text-anchor:middle" arcsize="10923f" o:gfxdata="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" fillcolor="white [3201]" strokecolor="black [3213]" strokeweight="1pt">
+                <v:stroke joinstyle="miter"/>
+                <v:textbox>
+                  <w:txbxContent>
+                    <w:p>
+                      <w:pPr>
+                        <w:jc w:val="center"/>
+                        <w:rPr>
+                          <w:sz w:val="15"/>
+                          <w:szCs w:val="15"/>
+                        </w:rPr>
+                      </w:pPr>
+                    </w:p>
+                  </w:txbxContent>
+                </v:textbox>
+              </v:roundrect>
+            </w:pict>
+          </mc:Fallback>
+        </mc:AlternateContent>
+      </w:r>
+      <w:r>
+        <w:rPr>
+          <w:noProof/>
+        </w:rPr>
+        <mc:AlternateContent>
+          <mc:Choice Requires="wps">
+            <w:drawing>
+              <wp:anchor distT="0" distB="0" distL="114300" distR="114300" simplePos="0" relativeHeight="251844608" behindDoc="0" locked="0" layoutInCell="1" allowOverlap="1" wp14:anchorId="072E9580" wp14:editId="0F0CCF2F">
+                <wp:simplePos x="0" y="0"/>
+                <wp:positionH relativeFrom="column">
+                  <wp:posOffset>-251460</wp:posOffset>
+                </wp:positionH>
+                <wp:positionV relativeFrom="paragraph">
+                  <wp:posOffset>4660519</wp:posOffset>
+                </wp:positionV>
+                <wp:extent cx="965275" cy="909341"/>
+                <wp:effectExtent l="0" t="0" r="12700" b="17780"/>
+                <wp:wrapNone/>
+                <wp:docPr id="96" name="Rounded Rectangle 96"/>
+                <wp:cNvGraphicFramePr/>
+                <a:graphic xmlns:a="http://schemas.openxmlformats.org/drawingml/2006/main">
+                  <a:graphicData uri="http://schemas.microsoft.com/office/word/2010/wordprocessingShape">
+                    <wps:wsp>
+                      <wps:cNvSpPr/>
+                      <wps:spPr>
+                        <a:xfrm>
+                          <a:off x="0" y="0"/>
+                          <a:ext cx="965275" cy="909341"/>
+                        </a:xfrm>
+                        <a:prstGeom prst="roundRect">
+                          <a:avLst/>
+                        </a:prstGeom>
+                        <a:ln>
+                          <a:solidFill>
+                            <a:schemeClr val="tx1"/>
+                          </a:solidFill>
+                        </a:ln>
+                      </wps:spPr>
+                      <wps:style>
+                        <a:lnRef idx="2">
+                          <a:schemeClr val="accent6"/>
+                        </a:lnRef>
+                        <a:fillRef idx="1">
+                          <a:schemeClr val="lt1"/>
+                        </a:fillRef>
+                        <a:effectRef idx="0">
+                          <a:schemeClr val="accent6"/>
+                        </a:effectRef>
+                        <a:fontRef idx="minor">
+                          <a:schemeClr val="dk1"/>
+                        </a:fontRef>
+                      </wps:style>
+                      <wps:txbx>
+                        <w:txbxContent>
+                          <w:p>
+                            <w:pPr>
+                              <w:jc w:val="center"/>
+                              <w:rPr>
+                                <w:sz w:val="15"/>
+                                <w:szCs w:val="15"/>
+                              </w:rPr>
+                            </w:pPr>
+                          </w:p>
+                        </w:txbxContent>
+                      </wps:txbx>
+                      <wps:bodyPr rot="0" spcFirstLastPara="0" vertOverflow="overflow" horzOverflow="overflow" vert="horz" wrap="square" lIns="91440" tIns="45720" rIns="91440" bIns="45720" numCol="1" spcCol="0" rtlCol="0" fromWordArt="0" anchor="ctr" anchorCtr="0" forceAA="0" compatLnSpc="1">
+                        <a:prstTxWarp prst="textNoShape">
+                          <a:avLst/>
+                        </a:prstTxWarp>
+                        <a:noAutofit/>
+                      </wps:bodyPr>
+                    </wps:wsp>
+                  </a:graphicData>
+                </a:graphic>
+                <wp14:sizeRelH relativeFrom="margin">
+                  <wp14:pctWidth>0</wp14:pctWidth>
+                </wp14:sizeRelH>
+                <wp14:sizeRelV relativeFrom="margin">
+                  <wp14:pctHeight>0</wp14:pctHeight>
+                </wp14:sizeRelV>
+              </wp:anchor>
+            </w:drawing>
+          </mc:Choice>
+          <mc:Fallback>
+            <w:pict>
+              <v:roundrect w14:anchorId="072E9580" id="Rounded Rectangle 96" o:spid="_x0000_s1027" style="position:absolute;margin-left:-19.8pt;margin-top:366.95pt;width:76pt;height:71.6pt;z-index:251844608;visibility:visible;mso-wrap-style:square;mso-width-percent:0;mso-height-percent:0;mso-wrap-distance-left:9pt;mso-wrap-distance-top:0;mso-wrap-distance-right:9pt;mso-wrap-distance-bottom:0;mso-position-horizontal:absolute;mso-position-horizontal-relative:text;mso-position-vertical:absolute;mso-position-vertical-relative:text;mso-width-percent:0;mso-height-percent:0;mso-width-relative:margin;mso-height-relative:margin;v-text-anchor:middle" arcsize="10923f" o:gfxdata="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" fillcolor="white [3201]" strokecolor="black [3213]" strokeweight="1pt">
+                <v:stroke joinstyle="miter"/>
+                <v:textbox>
+                  <w:txbxContent>
+                    <w:p>
+                      <w:pPr>
+                        <w:jc w:val="center"/>
+                        <w:rPr>
+                          <w:sz w:val="15"/>
+                          <w:szCs w:val="15"/>
+                        </w:rPr>
+                      </w:pPr>
+                    </w:p>
+                  </w:txbxContent>
+                </v:textbox>
+              </v:roundrect>
+            </w:pict>
+          </mc:Fallback>
+        </mc:AlternateContent>
+      </w:r>
       <w:r>
         <w:rPr>
           <w:b/>
@@ -170,21 +506,7 @@
                                 <w:sz w:val="11"/>
                                 <w:szCs w:val="11"/>
                               </w:rPr>
-                              <w:t>-Gas (</w:t>
-                            </w:r>
-                            <w:r>
-                              <w:rPr>
-                                <w:sz w:val="11"/>
-                                <w:szCs w:val="11"/>
-                              </w:rPr>
-                              <w:t>Fuel</w:t>
-                            </w:r>
-                            <w:r>
-                              <w:rPr>
-                                <w:sz w:val="11"/>
-                                <w:szCs w:val="11"/>
-                              </w:rPr>
-                              <w:t xml:space="preserve"> Purge)</w:t>
+                              <w:t>-Gas (Fuel Purge)</w:t>
                             </w:r>
                           </w:p>
                         </w:txbxContent>
@@ -10195,7 +10517,7 @@
   <w:style w:type="paragraph" w:default="1" w:styleId="Normal">
     <w:name w:val="Normal"/>
     <w:qFormat/>
-    <w:rsid w:val="00C50CF8"/>
+    <w:rsid w:val="00F264EB"/>
   </w:style>
   <w:style w:type="character" w:default="1" w:styleId="DefaultParagraphFont">
     <w:name w:val="Default Paragraph Font"/>

</xml_diff>